<commit_message>
normalization and features list added
</commit_message>
<xml_diff>
--- a/stock market.docx
+++ b/stock market.docx
@@ -181,6 +181,7 @@
           <w:lang w:bidi="fa-IR"/>
         </w:rPr>
       </w:pPr>
+      <w:bookmarkStart w:id="0" w:name="_Hlk78899998"/>
       <w:r>
         <w:rPr>
           <w:rFonts w:cs="B Nazanin" w:hint="cs"/>
@@ -192,6 +193,7 @@
         <w:t>قیمت لحظه بسته شدن روز قبل</w:t>
       </w:r>
     </w:p>
+    <w:bookmarkEnd w:id="0"/>
     <w:p>
       <w:pPr>
         <w:pStyle w:val="ListParagraph"/>
@@ -397,8 +399,20 @@
           <w:rtl/>
           <w:lang w:bidi="fa-IR"/>
         </w:rPr>
-        <w:t>حجم معاملات</w:t>
-      </w:r>
+        <w:t xml:space="preserve">حجم </w:t>
+      </w:r>
+      <w:proofErr w:type="spellStart"/>
+      <w:r>
+        <w:rPr>
+          <w:rFonts w:cs="B Nazanin" w:hint="cs"/>
+          <w:sz w:val="28"/>
+          <w:szCs w:val="28"/>
+          <w:rtl/>
+          <w:lang w:bidi="fa-IR"/>
+        </w:rPr>
+        <w:t>معاملات</w:t>
+      </w:r>
+      <w:proofErr w:type="spellEnd"/>
     </w:p>
     <w:p>
       <w:pPr>
@@ -415,15 +429,27 @@
           <w:lang w:bidi="fa-IR"/>
         </w:rPr>
       </w:pPr>
-      <w:r>
-        <w:rPr>
-          <w:rFonts w:cs="B Nazanin" w:hint="cs"/>
-          <w:sz w:val="28"/>
-          <w:szCs w:val="28"/>
-          <w:rtl/>
-          <w:lang w:bidi="fa-IR"/>
-        </w:rPr>
-        <w:t>معاملات (</w:t>
+      <w:proofErr w:type="spellStart"/>
+      <w:r>
+        <w:rPr>
+          <w:rFonts w:cs="B Nazanin" w:hint="cs"/>
+          <w:sz w:val="28"/>
+          <w:szCs w:val="28"/>
+          <w:rtl/>
+          <w:lang w:bidi="fa-IR"/>
+        </w:rPr>
+        <w:t>معاملات</w:t>
+      </w:r>
+      <w:proofErr w:type="spellEnd"/>
+      <w:r>
+        <w:rPr>
+          <w:rFonts w:cs="B Nazanin" w:hint="cs"/>
+          <w:sz w:val="28"/>
+          <w:szCs w:val="28"/>
+          <w:rtl/>
+          <w:lang w:bidi="fa-IR"/>
+        </w:rPr>
+        <w:t xml:space="preserve"> (</w:t>
       </w:r>
       <w:r>
         <w:rPr>
@@ -511,7 +537,6 @@
           <w:rFonts w:cs="B Nazanin"/>
           <w:sz w:val="28"/>
           <w:szCs w:val="28"/>
-          <w:rtl/>
           <w:lang w:bidi="fa-IR"/>
         </w:rPr>
       </w:pPr>
@@ -592,6 +617,135 @@
           <w:lang w:bidi="fa-IR"/>
         </w:rPr>
         <w:t>) داده ها</w:t>
+      </w:r>
+      <w:r>
+        <w:rPr>
+          <w:rFonts w:cs="B Nazanin" w:hint="cs"/>
+          <w:sz w:val="28"/>
+          <w:szCs w:val="28"/>
+          <w:rtl/>
+          <w:lang w:bidi="fa-IR"/>
+        </w:rPr>
+        <w:t>.</w:t>
+      </w:r>
+    </w:p>
+    <w:p>
+      <w:pPr>
+        <w:pStyle w:val="ListParagraph"/>
+        <w:bidi/>
+        <w:ind w:left="360"/>
+        <w:rPr>
+          <w:rFonts w:cs="B Nazanin"/>
+          <w:sz w:val="28"/>
+          <w:szCs w:val="28"/>
+          <w:lang w:bidi="fa-IR"/>
+        </w:rPr>
+      </w:pPr>
+    </w:p>
+    <w:p>
+      <w:pPr>
+        <w:pStyle w:val="ListParagraph"/>
+        <w:numPr>
+          <w:ilvl w:val="0"/>
+          <w:numId w:val="1"/>
+        </w:numPr>
+        <w:bidi/>
+        <w:rPr>
+          <w:rFonts w:cs="B Nazanin"/>
+          <w:sz w:val="28"/>
+          <w:szCs w:val="28"/>
+          <w:rtl/>
+          <w:lang w:bidi="fa-IR"/>
+        </w:rPr>
+      </w:pPr>
+      <w:r>
+        <w:rPr>
+          <w:rFonts w:cs="B Nazanin" w:hint="cs"/>
+          <w:sz w:val="28"/>
+          <w:szCs w:val="28"/>
+          <w:rtl/>
+          <w:lang w:bidi="fa-IR"/>
+        </w:rPr>
+        <w:t xml:space="preserve">نرمال سازی داده ها و ساخت یک لیست برای نگه داری </w:t>
+      </w:r>
+      <w:r>
+        <w:rPr>
+          <w:rFonts w:cs="B Nazanin"/>
+          <w:sz w:val="28"/>
+          <w:szCs w:val="28"/>
+          <w:lang w:bidi="fa-IR"/>
+        </w:rPr>
+        <w:t>feature</w:t>
+      </w:r>
+      <w:r>
+        <w:rPr>
+          <w:rFonts w:cs="B Nazanin" w:hint="cs"/>
+          <w:sz w:val="28"/>
+          <w:szCs w:val="28"/>
+          <w:rtl/>
+          <w:lang w:bidi="fa-IR"/>
+        </w:rPr>
+        <w:t xml:space="preserve"> ها و </w:t>
+      </w:r>
+      <w:r>
+        <w:rPr>
+          <w:rFonts w:cs="B Nazanin"/>
+          <w:sz w:val="28"/>
+          <w:szCs w:val="28"/>
+          <w:lang w:bidi="fa-IR"/>
+        </w:rPr>
+        <w:t>label</w:t>
+      </w:r>
+      <w:r>
+        <w:rPr>
+          <w:rFonts w:cs="B Nazanin" w:hint="cs"/>
+          <w:sz w:val="28"/>
+          <w:szCs w:val="28"/>
+          <w:rtl/>
+          <w:lang w:bidi="fa-IR"/>
+        </w:rPr>
+        <w:t xml:space="preserve"> ها به نام </w:t>
+      </w:r>
+      <w:r>
+        <w:rPr>
+          <w:rFonts w:cs="B Nazanin"/>
+          <w:sz w:val="28"/>
+          <w:szCs w:val="28"/>
+          <w:lang w:bidi="fa-IR"/>
+        </w:rPr>
+        <w:t>features</w:t>
+      </w:r>
+      <w:r>
+        <w:rPr>
+          <w:rFonts w:cs="B Nazanin" w:hint="cs"/>
+          <w:sz w:val="28"/>
+          <w:szCs w:val="28"/>
+          <w:rtl/>
+          <w:lang w:bidi="fa-IR"/>
+        </w:rPr>
+        <w:t xml:space="preserve"> که در هر </w:t>
+      </w:r>
+      <w:proofErr w:type="spellStart"/>
+      <w:r>
+        <w:rPr>
+          <w:rFonts w:cs="B Nazanin" w:hint="cs"/>
+          <w:sz w:val="28"/>
+          <w:szCs w:val="28"/>
+          <w:rtl/>
+          <w:lang w:bidi="fa-IR"/>
+        </w:rPr>
+        <w:t>ایندکس</w:t>
+      </w:r>
+      <w:proofErr w:type="spellEnd"/>
+      <w:r>
+        <w:rPr>
+          <w:rFonts w:cs="B Nazanin" w:hint="cs"/>
+          <w:sz w:val="28"/>
+          <w:szCs w:val="28"/>
+          <w:rtl/>
+          <w:lang w:bidi="fa-IR"/>
+        </w:rPr>
+        <w:t xml:space="preserve"> آن به ترتیب قیمت بسته شدن روز قبل ، بالا ترین قیمت ، پایین ترین قیمت روز ، قیمت آخرین معامله ، قیمت لحظه بسته شدن میباشد.</w:t>
       </w:r>
     </w:p>
     <w:p>

</xml_diff>

<commit_message>
pdf file added to repo
</commit_message>
<xml_diff>
--- a/stock market.docx
+++ b/stock market.docx
@@ -399,8 +399,20 @@
           <w:rtl/>
           <w:lang w:bidi="fa-IR"/>
         </w:rPr>
-        <w:t>حجم معاملات</w:t>
-      </w:r>
+        <w:t xml:space="preserve">حجم </w:t>
+      </w:r>
+      <w:proofErr w:type="spellStart"/>
+      <w:r>
+        <w:rPr>
+          <w:rFonts w:cs="B Nazanin" w:hint="cs"/>
+          <w:sz w:val="28"/>
+          <w:szCs w:val="28"/>
+          <w:rtl/>
+          <w:lang w:bidi="fa-IR"/>
+        </w:rPr>
+        <w:t>معاملات</w:t>
+      </w:r>
+      <w:proofErr w:type="spellEnd"/>
     </w:p>
     <w:p>
       <w:pPr>
@@ -417,15 +429,27 @@
           <w:lang w:bidi="fa-IR"/>
         </w:rPr>
       </w:pPr>
-      <w:r>
-        <w:rPr>
-          <w:rFonts w:cs="B Nazanin" w:hint="cs"/>
-          <w:sz w:val="28"/>
-          <w:szCs w:val="28"/>
-          <w:rtl/>
-          <w:lang w:bidi="fa-IR"/>
-        </w:rPr>
-        <w:t>معاملات (</w:t>
+      <w:proofErr w:type="spellStart"/>
+      <w:r>
+        <w:rPr>
+          <w:rFonts w:cs="B Nazanin" w:hint="cs"/>
+          <w:sz w:val="28"/>
+          <w:szCs w:val="28"/>
+          <w:rtl/>
+          <w:lang w:bidi="fa-IR"/>
+        </w:rPr>
+        <w:t>معاملات</w:t>
+      </w:r>
+      <w:proofErr w:type="spellEnd"/>
+      <w:r>
+        <w:rPr>
+          <w:rFonts w:cs="B Nazanin" w:hint="cs"/>
+          <w:sz w:val="28"/>
+          <w:szCs w:val="28"/>
+          <w:rtl/>
+          <w:lang w:bidi="fa-IR"/>
+        </w:rPr>
+        <w:t xml:space="preserve"> (</w:t>
       </w:r>
       <w:r>
         <w:rPr>
@@ -518,6 +542,64 @@
       </w:pPr>
       <w:r>
         <w:rPr>
+          <w:rFonts w:cs="B Nazanin"/>
+          <w:noProof/>
+          <w:sz w:val="28"/>
+          <w:szCs w:val="28"/>
+          <w:lang w:bidi="fa-IR"/>
+        </w:rPr>
+        <w:drawing>
+          <wp:anchor distT="0" distB="0" distL="114300" distR="114300" simplePos="0" relativeHeight="251660288" behindDoc="0" locked="0" layoutInCell="1" allowOverlap="1" wp14:anchorId="7AAB6ED7" wp14:editId="40836D21">
+            <wp:simplePos x="0" y="0"/>
+            <wp:positionH relativeFrom="column">
+              <wp:posOffset>-38100</wp:posOffset>
+            </wp:positionH>
+            <wp:positionV relativeFrom="paragraph">
+              <wp:posOffset>697230</wp:posOffset>
+            </wp:positionV>
+            <wp:extent cx="5943600" cy="2525395"/>
+            <wp:effectExtent l="0" t="0" r="0" b="8255"/>
+            <wp:wrapTopAndBottom/>
+            <wp:docPr id="3" name="Picture 3" descr="Text&#10;&#10;Description automatically generated"/>
+            <wp:cNvGraphicFramePr>
+              <a:graphicFrameLocks xmlns:a="http://schemas.openxmlformats.org/drawingml/2006/main" noChangeAspect="1"/>
+            </wp:cNvGraphicFramePr>
+            <a:graphic xmlns:a="http://schemas.openxmlformats.org/drawingml/2006/main">
+              <a:graphicData uri="http://schemas.openxmlformats.org/drawingml/2006/picture">
+                <pic:pic xmlns:pic="http://schemas.openxmlformats.org/drawingml/2006/picture">
+                  <pic:nvPicPr>
+                    <pic:cNvPr id="3" name="Picture 3" descr="Text&#10;&#10;Description automatically generated"/>
+                    <pic:cNvPicPr/>
+                  </pic:nvPicPr>
+                  <pic:blipFill>
+                    <a:blip r:embed="rId7">
+                      <a:extLst>
+                        <a:ext uri="{28A0092B-C50C-407E-A947-70E740481C1C}">
+                          <a14:useLocalDpi xmlns:a14="http://schemas.microsoft.com/office/drawing/2010/main" val="0"/>
+                        </a:ext>
+                      </a:extLst>
+                    </a:blip>
+                    <a:stretch>
+                      <a:fillRect/>
+                    </a:stretch>
+                  </pic:blipFill>
+                  <pic:spPr>
+                    <a:xfrm>
+                      <a:off x="0" y="0"/>
+                      <a:ext cx="5943600" cy="2525395"/>
+                    </a:xfrm>
+                    <a:prstGeom prst="rect">
+                      <a:avLst/>
+                    </a:prstGeom>
+                  </pic:spPr>
+                </pic:pic>
+              </a:graphicData>
+            </a:graphic>
+          </wp:anchor>
+        </w:drawing>
+      </w:r>
+      <w:r>
+        <w:rPr>
           <w:rFonts w:cs="B Nazanin" w:hint="cs"/>
           <w:sz w:val="28"/>
           <w:szCs w:val="28"/>
@@ -635,6 +717,65 @@
       </w:pPr>
       <w:r>
         <w:rPr>
+          <w:rFonts w:cs="B Nazanin"/>
+          <w:noProof/>
+          <w:sz w:val="28"/>
+          <w:szCs w:val="28"/>
+          <w:rtl/>
+          <w:lang w:val="fa-IR" w:bidi="fa-IR"/>
+        </w:rPr>
+        <w:drawing>
+          <wp:anchor distT="0" distB="0" distL="114300" distR="114300" simplePos="0" relativeHeight="251661312" behindDoc="0" locked="0" layoutInCell="1" allowOverlap="1" wp14:anchorId="25775699" wp14:editId="6DC79767">
+            <wp:simplePos x="0" y="0"/>
+            <wp:positionH relativeFrom="column">
+              <wp:posOffset>0</wp:posOffset>
+            </wp:positionH>
+            <wp:positionV relativeFrom="paragraph">
+              <wp:posOffset>1281007</wp:posOffset>
+            </wp:positionV>
+            <wp:extent cx="5943600" cy="3236595"/>
+            <wp:effectExtent l="0" t="0" r="0" b="1905"/>
+            <wp:wrapTopAndBottom/>
+            <wp:docPr id="4" name="Picture 4" descr="Text&#10;&#10;Description automatically generated"/>
+            <wp:cNvGraphicFramePr>
+              <a:graphicFrameLocks xmlns:a="http://schemas.openxmlformats.org/drawingml/2006/main" noChangeAspect="1"/>
+            </wp:cNvGraphicFramePr>
+            <a:graphic xmlns:a="http://schemas.openxmlformats.org/drawingml/2006/main">
+              <a:graphicData uri="http://schemas.openxmlformats.org/drawingml/2006/picture">
+                <pic:pic xmlns:pic="http://schemas.openxmlformats.org/drawingml/2006/picture">
+                  <pic:nvPicPr>
+                    <pic:cNvPr id="4" name="Picture 4" descr="Text&#10;&#10;Description automatically generated"/>
+                    <pic:cNvPicPr/>
+                  </pic:nvPicPr>
+                  <pic:blipFill>
+                    <a:blip r:embed="rId8">
+                      <a:extLst>
+                        <a:ext uri="{28A0092B-C50C-407E-A947-70E740481C1C}">
+                          <a14:useLocalDpi xmlns:a14="http://schemas.microsoft.com/office/drawing/2010/main" val="0"/>
+                        </a:ext>
+                      </a:extLst>
+                    </a:blip>
+                    <a:stretch>
+                      <a:fillRect/>
+                    </a:stretch>
+                  </pic:blipFill>
+                  <pic:spPr>
+                    <a:xfrm>
+                      <a:off x="0" y="0"/>
+                      <a:ext cx="5943600" cy="3236595"/>
+                    </a:xfrm>
+                    <a:prstGeom prst="rect">
+                      <a:avLst/>
+                    </a:prstGeom>
+                  </pic:spPr>
+                </pic:pic>
+              </a:graphicData>
+            </a:graphic>
+          </wp:anchor>
+        </w:drawing>
+      </w:r>
+      <w:r>
+        <w:rPr>
           <w:rFonts w:cs="B Nazanin" w:hint="cs"/>
           <w:sz w:val="28"/>
           <w:szCs w:val="28"/>
@@ -698,7 +839,29 @@
           <w:rtl/>
           <w:lang w:bidi="fa-IR"/>
         </w:rPr>
-        <w:t xml:space="preserve"> که در هر ایندکس آن به ترتیب قیمت بسته شدن روز قبل ، بالا ترین قیمت ، پایین ترین قیمت روز ، قیمت آخرین معامله ، قیمت لحظه بسته شدن میباشد.</w:t>
+        <w:t xml:space="preserve"> که در هر </w:t>
+      </w:r>
+      <w:proofErr w:type="spellStart"/>
+      <w:r>
+        <w:rPr>
+          <w:rFonts w:cs="B Nazanin" w:hint="cs"/>
+          <w:sz w:val="28"/>
+          <w:szCs w:val="28"/>
+          <w:rtl/>
+          <w:lang w:bidi="fa-IR"/>
+        </w:rPr>
+        <w:t>ایندکس</w:t>
+      </w:r>
+      <w:proofErr w:type="spellEnd"/>
+      <w:r>
+        <w:rPr>
+          <w:rFonts w:cs="B Nazanin" w:hint="cs"/>
+          <w:sz w:val="28"/>
+          <w:szCs w:val="28"/>
+          <w:rtl/>
+          <w:lang w:bidi="fa-IR"/>
+        </w:rPr>
+        <w:t xml:space="preserve"> آن به ترتیب قیمت بسته شدن روز قبل ، بالا ترین قیمت ، پایین ترین قیمت روز ، قیمت آخرین معامله ، قیمت لحظه بسته شدن میباشد.</w:t>
       </w:r>
       <w:r>
         <w:rPr>
@@ -713,32 +876,8 @@
     </w:p>
     <w:p>
       <w:pPr>
-        <w:pStyle w:val="ListParagraph"/>
-        <w:rPr>
-          <w:rFonts w:cs="B Nazanin" w:hint="cs"/>
-          <w:sz w:val="28"/>
-          <w:szCs w:val="28"/>
-          <w:rtl/>
-          <w:lang w:bidi="fa-IR"/>
-        </w:rPr>
-      </w:pPr>
-    </w:p>
-    <w:p>
-      <w:pPr>
-        <w:bidi/>
-        <w:rPr>
-          <w:rFonts w:cs="B Nazanin"/>
-          <w:sz w:val="28"/>
-          <w:szCs w:val="28"/>
-          <w:lang w:bidi="fa-IR"/>
-        </w:rPr>
-      </w:pPr>
-    </w:p>
-    <w:p>
-      <w:pPr>
-        <w:pStyle w:val="ListParagraph"/>
-        <w:rPr>
-          <w:rFonts w:cs="B Nazanin" w:hint="cs"/>
+        <w:rPr>
+          <w:rFonts w:cs="B Nazanin"/>
           <w:sz w:val="28"/>
           <w:szCs w:val="28"/>
           <w:rtl/>
@@ -770,7 +909,6 @@
           <w:rtl/>
           <w:lang w:val="fa-IR" w:bidi="fa-IR"/>
         </w:rPr>
-        <w:lastRenderedPageBreak/>
         <w:drawing>
           <wp:anchor distT="0" distB="0" distL="114300" distR="114300" simplePos="0" relativeHeight="251658240" behindDoc="0" locked="0" layoutInCell="1" allowOverlap="1" wp14:anchorId="57458BE0" wp14:editId="025FD37D">
             <wp:simplePos x="0" y="0"/>
@@ -795,7 +933,7 @@
                     <pic:cNvPicPr/>
                   </pic:nvPicPr>
                   <pic:blipFill>
-                    <a:blip r:embed="rId7">
+                    <a:blip r:embed="rId9">
                       <a:extLst>
                         <a:ext uri="{28A0092B-C50C-407E-A947-70E740481C1C}">
                           <a14:useLocalDpi xmlns:a14="http://schemas.microsoft.com/office/drawing/2010/main" val="0"/>
@@ -931,7 +1069,6 @@
           <w:rFonts w:cs="B Nazanin"/>
           <w:sz w:val="28"/>
           <w:szCs w:val="28"/>
-          <w:rtl/>
           <w:lang w:bidi="fa-IR"/>
         </w:rPr>
       </w:pPr>
@@ -945,6 +1082,7 @@
         </w:rPr>
         <w:t xml:space="preserve">متد </w:t>
       </w:r>
+      <w:proofErr w:type="spellStart"/>
       <w:r>
         <w:rPr>
           <w:rFonts w:cs="B Nazanin"/>
@@ -954,15 +1092,38 @@
         </w:rPr>
         <w:t>train_test_split</w:t>
       </w:r>
-      <w:r>
-        <w:rPr>
-          <w:rFonts w:cs="B Nazanin" w:hint="cs"/>
-          <w:sz w:val="28"/>
-          <w:szCs w:val="28"/>
-          <w:rtl/>
-          <w:lang w:bidi="fa-IR"/>
-        </w:rPr>
-        <w:t xml:space="preserve"> عمل جداسازی داده ها را انجام میدهد که نتیجه را در آرایه های متناظر ذخیره میکند ، که در این متد به طور پیش فرض داده ها را پخش و جا به جا (</w:t>
+      <w:proofErr w:type="spellEnd"/>
+      <w:r>
+        <w:rPr>
+          <w:rFonts w:cs="B Nazanin" w:hint="cs"/>
+          <w:sz w:val="28"/>
+          <w:szCs w:val="28"/>
+          <w:rtl/>
+          <w:lang w:bidi="fa-IR"/>
+        </w:rPr>
+        <w:t xml:space="preserve"> عمل جداسازی داده ها را انجام میدهد که نتیجه را در آرایه های </w:t>
+      </w:r>
+      <w:proofErr w:type="spellStart"/>
+      <w:r>
+        <w:rPr>
+          <w:rFonts w:cs="B Nazanin" w:hint="cs"/>
+          <w:sz w:val="28"/>
+          <w:szCs w:val="28"/>
+          <w:rtl/>
+          <w:lang w:bidi="fa-IR"/>
+        </w:rPr>
+        <w:t>متناظر</w:t>
+      </w:r>
+      <w:proofErr w:type="spellEnd"/>
+      <w:r>
+        <w:rPr>
+          <w:rFonts w:cs="B Nazanin" w:hint="cs"/>
+          <w:sz w:val="28"/>
+          <w:szCs w:val="28"/>
+          <w:rtl/>
+          <w:lang w:bidi="fa-IR"/>
+        </w:rPr>
+        <w:t xml:space="preserve"> ذخیره میکند ، که در این متد به طور پیش فرض داده ها را پخش و جا به جا (</w:t>
       </w:r>
       <w:r>
         <w:rPr>
@@ -986,7 +1147,35 @@
     </w:p>
     <w:p>
       <w:pPr>
-        <w:bidi/>
+        <w:pStyle w:val="ListParagraph"/>
+        <w:bidi/>
+        <w:ind w:left="360"/>
+        <w:rPr>
+          <w:rFonts w:cs="B Nazanin"/>
+          <w:sz w:val="28"/>
+          <w:szCs w:val="28"/>
+          <w:lang w:bidi="fa-IR"/>
+        </w:rPr>
+      </w:pPr>
+    </w:p>
+    <w:p>
+      <w:pPr>
+        <w:pStyle w:val="ListParagraph"/>
+        <w:bidi/>
+        <w:ind w:left="360"/>
+        <w:rPr>
+          <w:rFonts w:cs="B Nazanin"/>
+          <w:sz w:val="28"/>
+          <w:szCs w:val="28"/>
+          <w:lang w:bidi="fa-IR"/>
+        </w:rPr>
+      </w:pPr>
+    </w:p>
+    <w:p>
+      <w:pPr>
+        <w:pStyle w:val="ListParagraph"/>
+        <w:bidi/>
+        <w:ind w:left="360"/>
         <w:rPr>
           <w:rFonts w:cs="B Nazanin"/>
           <w:sz w:val="28"/>
@@ -1019,7 +1208,30 @@
           <w:rtl/>
           <w:lang w:bidi="fa-IR"/>
         </w:rPr>
-        <w:t xml:space="preserve">استفاده از الگوریتم </w:t>
+        <w:lastRenderedPageBreak/>
+        <w:t xml:space="preserve">استفاده از </w:t>
+      </w:r>
+      <w:proofErr w:type="spellStart"/>
+      <w:r>
+        <w:rPr>
+          <w:rFonts w:cs="B Nazanin" w:hint="cs"/>
+          <w:sz w:val="28"/>
+          <w:szCs w:val="28"/>
+          <w:rtl/>
+          <w:lang w:bidi="fa-IR"/>
+        </w:rPr>
+        <w:t>الگوریتم</w:t>
+      </w:r>
+      <w:proofErr w:type="spellEnd"/>
+      <w:r>
+        <w:rPr>
+          <w:rFonts w:cs="B Nazanin" w:hint="cs"/>
+          <w:sz w:val="28"/>
+          <w:szCs w:val="28"/>
+          <w:rtl/>
+          <w:lang w:bidi="fa-IR"/>
+        </w:rPr>
+        <w:t xml:space="preserve"> </w:t>
       </w:r>
       <w:r>
         <w:rPr>
@@ -1057,7 +1269,29 @@
           <w:rtl/>
           <w:lang w:bidi="fa-IR"/>
         </w:rPr>
-        <w:t xml:space="preserve">) برای پیش بینی که  به ازای مقدار </w:t>
+        <w:t xml:space="preserve">) برای پیش بینی که  به </w:t>
+      </w:r>
+      <w:proofErr w:type="spellStart"/>
+      <w:r>
+        <w:rPr>
+          <w:rFonts w:cs="B Nazanin" w:hint="cs"/>
+          <w:sz w:val="28"/>
+          <w:szCs w:val="28"/>
+          <w:rtl/>
+          <w:lang w:bidi="fa-IR"/>
+        </w:rPr>
+        <w:t>ازای</w:t>
+      </w:r>
+      <w:proofErr w:type="spellEnd"/>
+      <w:r>
+        <w:rPr>
+          <w:rFonts w:cs="B Nazanin" w:hint="cs"/>
+          <w:sz w:val="28"/>
+          <w:szCs w:val="28"/>
+          <w:rtl/>
+          <w:lang w:bidi="fa-IR"/>
+        </w:rPr>
+        <w:t xml:space="preserve"> مقدار </w:t>
       </w:r>
       <w:r>
         <w:rPr>
@@ -1086,7 +1320,29 @@
           <w:rtl/>
           <w:lang w:bidi="fa-IR"/>
         </w:rPr>
-        <w:t>مقادیر مختلف در یک دیکشنری ذخیره شدند.</w:t>
+        <w:t xml:space="preserve">مقادیر مختلف در یک </w:t>
+      </w:r>
+      <w:proofErr w:type="spellStart"/>
+      <w:r>
+        <w:rPr>
+          <w:rFonts w:cs="B Nazanin" w:hint="cs"/>
+          <w:sz w:val="28"/>
+          <w:szCs w:val="28"/>
+          <w:rtl/>
+          <w:lang w:bidi="fa-IR"/>
+        </w:rPr>
+        <w:t>دیکشنری</w:t>
+      </w:r>
+      <w:proofErr w:type="spellEnd"/>
+      <w:r>
+        <w:rPr>
+          <w:rFonts w:cs="B Nazanin" w:hint="cs"/>
+          <w:sz w:val="28"/>
+          <w:szCs w:val="28"/>
+          <w:rtl/>
+          <w:lang w:bidi="fa-IR"/>
+        </w:rPr>
+        <w:t xml:space="preserve"> ذخیره شدند.</w:t>
       </w:r>
     </w:p>
     <w:p>
@@ -1134,7 +1390,7 @@
                     <pic:cNvPicPr/>
                   </pic:nvPicPr>
                   <pic:blipFill>
-                    <a:blip r:embed="rId8">
+                    <a:blip r:embed="rId10">
                       <a:extLst>
                         <a:ext uri="{28A0092B-C50C-407E-A947-70E740481C1C}">
                           <a14:useLocalDpi xmlns:a14="http://schemas.microsoft.com/office/drawing/2010/main" val="0"/>
@@ -1168,7 +1424,29 @@
           <w:rtl/>
           <w:lang w:bidi="fa-IR"/>
         </w:rPr>
-        <w:t xml:space="preserve">به ازای هر </w:t>
+        <w:t xml:space="preserve">به </w:t>
+      </w:r>
+      <w:proofErr w:type="spellStart"/>
+      <w:r>
+        <w:rPr>
+          <w:rFonts w:cs="B Nazanin" w:hint="cs"/>
+          <w:sz w:val="28"/>
+          <w:szCs w:val="28"/>
+          <w:rtl/>
+          <w:lang w:bidi="fa-IR"/>
+        </w:rPr>
+        <w:t>ازای</w:t>
+      </w:r>
+      <w:proofErr w:type="spellEnd"/>
+      <w:r>
+        <w:rPr>
+          <w:rFonts w:cs="B Nazanin" w:hint="cs"/>
+          <w:sz w:val="28"/>
+          <w:szCs w:val="28"/>
+          <w:rtl/>
+          <w:lang w:bidi="fa-IR"/>
+        </w:rPr>
+        <w:t xml:space="preserve"> هر </w:t>
       </w:r>
       <w:r>
         <w:rPr>
@@ -1208,6 +1486,7 @@
         </w:rPr>
         <w:t xml:space="preserve"> توسط متد </w:t>
       </w:r>
+      <w:proofErr w:type="spellStart"/>
       <w:r>
         <w:rPr>
           <w:rFonts w:cs="B Nazanin"/>
@@ -1217,15 +1496,38 @@
         </w:rPr>
         <w:t>accuracy_score</w:t>
       </w:r>
-      <w:r>
-        <w:rPr>
-          <w:rFonts w:cs="B Nazanin" w:hint="cs"/>
-          <w:sz w:val="28"/>
-          <w:szCs w:val="28"/>
-          <w:rtl/>
-          <w:lang w:bidi="fa-IR"/>
-        </w:rPr>
-        <w:t xml:space="preserve"> بدست آمده و چاپ شده اند.</w:t>
+      <w:proofErr w:type="spellEnd"/>
+      <w:r>
+        <w:rPr>
+          <w:rFonts w:cs="B Nazanin" w:hint="cs"/>
+          <w:sz w:val="28"/>
+          <w:szCs w:val="28"/>
+          <w:rtl/>
+          <w:lang w:bidi="fa-IR"/>
+        </w:rPr>
+        <w:t xml:space="preserve"> بدست آمده و چاپ شده </w:t>
+      </w:r>
+      <w:proofErr w:type="spellStart"/>
+      <w:r>
+        <w:rPr>
+          <w:rFonts w:cs="B Nazanin" w:hint="cs"/>
+          <w:sz w:val="28"/>
+          <w:szCs w:val="28"/>
+          <w:rtl/>
+          <w:lang w:bidi="fa-IR"/>
+        </w:rPr>
+        <w:t>اند</w:t>
+      </w:r>
+      <w:proofErr w:type="spellEnd"/>
+      <w:r>
+        <w:rPr>
+          <w:rFonts w:cs="B Nazanin" w:hint="cs"/>
+          <w:sz w:val="28"/>
+          <w:szCs w:val="28"/>
+          <w:rtl/>
+          <w:lang w:bidi="fa-IR"/>
+        </w:rPr>
+        <w:t>.</w:t>
       </w:r>
     </w:p>
     <w:p>
@@ -1234,7 +1536,7 @@
         <w:bidi/>
         <w:ind w:left="360"/>
         <w:rPr>
-          <w:rFonts w:cs="B Nazanin" w:hint="cs"/>
+          <w:rFonts w:cs="B Nazanin"/>
           <w:sz w:val="28"/>
           <w:szCs w:val="28"/>
           <w:lang w:bidi="fa-IR"/>
@@ -1253,9 +1555,9 @@
       </w:pPr>
     </w:p>
     <w:sectPr>
-      <w:headerReference w:type="default" r:id="rId9"/>
+      <w:headerReference w:type="default" r:id="rId11"/>
       <w:pgSz w:w="12240" w:h="15840"/>
-      <w:pgMar w:top="1440" w:right="1440" w:bottom="1440" w:left="1440" w:header="720" w:footer="720" w:gutter="0"/>
+      <w:pgMar w:top="1440" w:right="1440" w:bottom="900" w:left="1440" w:header="720" w:footer="720" w:gutter="0"/>
       <w:pgBorders w:offsetFrom="page">
         <w:top w:val="single" w:sz="24" w:space="24" w:color="4472C4" w:themeColor="accent1"/>
         <w:left w:val="single" w:sz="24" w:space="24" w:color="4472C4" w:themeColor="accent1"/>

</xml_diff>